<commit_message>
Level modified, and started game story
</commit_message>
<xml_diff>
--- a/Assets/Documents/New game story.docx
+++ b/Assets/Documents/New game story.docx
@@ -1,31 +1,260 @@
 
 <file path=word/document.xml><?xml version="1.0" encoding="utf-8"?>
-<w:document xmlns:wpc="http://schemas.microsoft.com/office/word/2010/wordprocessingCanvas" xmlns:cx="http://schemas.microsoft.com/office/drawing/2014/chartex" xmlns:cx1="http://schemas.microsoft.com/office/drawing/2015/9/8/chartex" xmlns:cx2="http://schemas.microsoft.com/office/drawing/2015/10/21/chartex" xmlns:cx3="http://schemas.microsoft.com/office/drawing/2016/5/9/chartex" xmlns:cx4="http://schemas.microsoft.com/office/drawing/2016/5/10/chartex" xmlns:cx5="http://schemas.microsoft.com/office/drawing/2016/5/11/chartex" xmlns:cx6="http://schemas.microsoft.com/office/drawing/2016/5/12/chartex" xmlns:cx7="http://schemas.microsoft.com/office/drawing/2016/5/13/chartex" xmlns:cx8="http://schemas.microsoft.com/office/drawing/2016/5/14/chartex" xmlns:mc="http://schemas.openxmlformats.org/markup-compatibility/2006" xmlns:aink="http://schemas.microsoft.com/office/drawing/2016/ink" xmlns:am3d="http://schemas.microsoft.com/office/drawing/2017/model3d" xmlns:o="urn:schemas-microsoft-com:office:office" xmlns:oel="http://schemas.microsoft.com/office/2019/extlst" xmlns:r="http://schemas.openxmlformats.org/officeDocument/2006/relationships" xmlns:m="http://schemas.openxmlformats.org/officeDocument/2006/math" xmlns:v="urn:schemas-microsoft-com:vml" xmlns:wp14="http://schemas.microsoft.com/office/word/2010/wordprocessingDrawing" xmlns:wp="http://schemas.openxmlformats.org/drawingml/2006/wordprocessingDrawing" xmlns:w10="urn:schemas-microsoft-com:office:word" xmlns:w="http://schemas.openxmlformats.org/wordprocessingml/2006/main" xmlns:w14="http://schemas.microsoft.com/office/word/2010/wordml" xmlns:w15="http://schemas.microsoft.com/office/word/2012/wordml" xmlns:w16cex="http://schemas.microsoft.com/office/word/2018/wordml/cex" xmlns:w16cid="http://schemas.microsoft.com/office/word/2016/wordml/cid" xmlns:w16="http://schemas.microsoft.com/office/word/2018/wordml" xmlns:w16sdtdh="http://schemas.microsoft.com/office/word/2020/wordml/sdtdatahash" xmlns:w16se="http://schemas.microsoft.com/office/word/2015/wordml/symex" xmlns:wpg="http://schemas.microsoft.com/office/word/2010/wordprocessingGroup" xmlns:wpi="http://schemas.microsoft.com/office/word/2010/wordprocessingInk" xmlns:wne="http://schemas.microsoft.com/office/word/2006/wordml" xmlns:wps="http://schemas.microsoft.com/office/word/2010/wordprocessingShape" mc:Ignorable="w14 w15 w16se w16cid w16 w16cex w16sdtdh wp14">
+<w:document xmlns:wpc="http://schemas.microsoft.com/office/word/2010/wordprocessingCanvas" xmlns:mc="http://schemas.openxmlformats.org/markup-compatibility/2006" xmlns:o="urn:schemas-microsoft-com:office:office" xmlns:r="http://schemas.openxmlformats.org/officeDocument/2006/relationships" xmlns:m="http://schemas.openxmlformats.org/officeDocument/2006/math" xmlns:v="urn:schemas-microsoft-com:vml" xmlns:wp14="http://schemas.microsoft.com/office/word/2010/wordprocessingDrawing" xmlns:wp="http://schemas.openxmlformats.org/drawingml/2006/wordprocessingDrawing" xmlns:w10="urn:schemas-microsoft-com:office:word" xmlns:w="http://schemas.openxmlformats.org/wordprocessingml/2006/main" xmlns:w14="http://schemas.microsoft.com/office/word/2010/wordml" xmlns:w15="http://schemas.microsoft.com/office/word/2012/wordml" xmlns:wpg="http://schemas.microsoft.com/office/word/2010/wordprocessingGroup" xmlns:wpi="http://schemas.microsoft.com/office/word/2010/wordprocessingInk" xmlns:wne="http://schemas.microsoft.com/office/word/2006/wordml" xmlns:wps="http://schemas.microsoft.com/office/word/2010/wordprocessingShape" mc:Ignorable="w14 w15 wp14">
   <w:body>
     <w:p>
       <w:pPr>
-        <w:rPr>
-          <w:lang w:val="en-US"/>
-        </w:rPr>
-      </w:pPr>
-      <w:r>
-        <w:rPr>
-          <w:lang w:val="en-US"/>
-        </w:rPr>
-        <w:t>You are a teacher who has been working late at your kindergarten. You decide to leave and head home, but you realize that you have left your keys and phone in your classroom. You go back to get them, but you find that the door is locked and the lights are off. You hear a strange noise coming from inside the classroom. You think it might be one of your students who has been left behind by their parents. You try to open the door, but it won’t budge. You look for another way in, but you find that all the windows and doors are locked and secured. You start to panic and wonder what is going on. You also notice that there are signs of a struggle and blood stains on the floor and walls. You have to find out what happened in the kindergarten and how to escape from it. You also have to avoid being attacked by the mysterious creature that is roaming around the building.</w:t>
-      </w:r>
-    </w:p>
-    <w:p>
-      <w:pPr>
-        <w:rPr>
-          <w:lang w:val="en-US"/>
-        </w:rPr>
-      </w:pPr>
-      <w:r>
-        <w:rPr>
-          <w:lang w:val="en-US"/>
-        </w:rPr>
-        <w:t>The game is a first-person horror survival game with stealth, puzzle-solving, and exploration elements. The game has multiple endings depending on your choices and actions. The game has a cartoonish graphics style and uses sound effects and music to create a contrast between the cute and creepy atmosphere.</w:t>
+        <w:spacing w:after="0"/>
+        <w:jc w:val="both"/>
+        <w:rPr>
+          <w:b/>
+          <w:lang w:val="en-US"/>
+        </w:rPr>
+      </w:pPr>
+      <w:r>
+        <w:rPr>
+          <w:b/>
+          <w:lang w:val="en-US"/>
+        </w:rPr>
+        <w:t>Level 1</w:t>
+      </w:r>
+    </w:p>
+    <w:p>
+      <w:pPr>
+        <w:spacing w:after="0"/>
+        <w:jc w:val="both"/>
+        <w:rPr>
+          <w:lang w:val="en-US"/>
+        </w:rPr>
+      </w:pPr>
+      <w:r>
+        <w:rPr>
+          <w:lang w:val="en-US"/>
+        </w:rPr>
+        <w:t>You appear</w:t>
+      </w:r>
+      <w:r>
+        <w:rPr>
+          <w:lang w:val="en-US"/>
+        </w:rPr>
+        <w:t xml:space="preserve"> in a strange office. The office is dark, and your flashlight is dead.</w:t>
+      </w:r>
+    </w:p>
+    <w:p>
+      <w:pPr>
+        <w:spacing w:after="0"/>
+        <w:jc w:val="both"/>
+        <w:rPr>
+          <w:lang w:val="en-US"/>
+        </w:rPr>
+      </w:pPr>
+      <w:r>
+        <w:rPr>
+          <w:lang w:val="en-US"/>
+        </w:rPr>
+        <w:t xml:space="preserve">The door is locked. You search the place, and you find a tiny key beside a plant, and a battery for your flashlight in one of the drawers. The office has a functioning light switch. </w:t>
+      </w:r>
+    </w:p>
+    <w:p>
+      <w:pPr>
+        <w:spacing w:after="0"/>
+        <w:jc w:val="both"/>
+        <w:rPr>
+          <w:lang w:val="en-US"/>
+        </w:rPr>
+      </w:pPr>
+      <w:r>
+        <w:rPr>
+          <w:lang w:val="en-US"/>
+        </w:rPr>
+        <w:t>The tiny key opens the third drawer. In there, you find a tagged key. The tag is identical to a tag on the door.</w:t>
+      </w:r>
+    </w:p>
+    <w:p>
+      <w:pPr>
+        <w:spacing w:after="0"/>
+        <w:jc w:val="both"/>
+        <w:rPr>
+          <w:lang w:val="en-US"/>
+        </w:rPr>
+      </w:pPr>
+      <w:r>
+        <w:rPr>
+          <w:lang w:val="en-US"/>
+        </w:rPr>
+        <w:t>You</w:t>
+      </w:r>
+      <w:r>
+        <w:rPr>
+          <w:lang w:val="en-US"/>
+        </w:rPr>
+        <w:t xml:space="preserve"> open the door and go outside. There are long, dark hallways. No lights is functioning. You try the doors, but they are all locked.</w:t>
+      </w:r>
+    </w:p>
+    <w:p>
+      <w:pPr>
+        <w:spacing w:after="0"/>
+        <w:jc w:val="both"/>
+        <w:rPr>
+          <w:lang w:val="en-US"/>
+        </w:rPr>
+      </w:pPr>
+      <w:r>
+        <w:rPr>
+          <w:lang w:val="en-US"/>
+        </w:rPr>
+        <w:t>You advance through the hallway, and one light starts flickering. You find an unlocked door. You enter, and you find what looks like a kindergarten classroom. You find another tagged key.</w:t>
+      </w:r>
+    </w:p>
+    <w:p>
+      <w:pPr>
+        <w:spacing w:after="0"/>
+        <w:jc w:val="both"/>
+        <w:rPr>
+          <w:lang w:val="en-US"/>
+        </w:rPr>
+      </w:pPr>
+      <w:r>
+        <w:rPr>
+          <w:lang w:val="en-US"/>
+        </w:rPr>
+        <w:t xml:space="preserve">You go back with the key, and find a door in front of the first office. It looks like a teachers’ room. </w:t>
+      </w:r>
+      <w:r>
+        <w:rPr>
+          <w:lang w:val="en-US"/>
+        </w:rPr>
+        <w:t xml:space="preserve">There is a journal, narrating some kind of terrifying event in the kitchen. It has a door tag attached to it. </w:t>
+      </w:r>
+      <w:r>
+        <w:rPr>
+          <w:lang w:val="en-US"/>
+        </w:rPr>
+        <w:t>You find one more tagged key.</w:t>
+      </w:r>
+    </w:p>
+    <w:p>
+      <w:pPr>
+        <w:spacing w:after="0"/>
+        <w:jc w:val="both"/>
+        <w:rPr>
+          <w:lang w:val="en-US"/>
+        </w:rPr>
+      </w:pPr>
+      <w:r>
+        <w:rPr>
+          <w:lang w:val="en-US"/>
+        </w:rPr>
+        <w:t xml:space="preserve">When you go back to the hallways, everything is dark again. All lights you turned on, are gone. You find a </w:t>
+      </w:r>
+      <w:r>
+        <w:rPr>
+          <w:lang w:val="en-US"/>
+        </w:rPr>
+        <w:t>matching</w:t>
+      </w:r>
+      <w:r>
+        <w:rPr>
+          <w:lang w:val="en-US"/>
+        </w:rPr>
+        <w:t xml:space="preserve"> </w:t>
+      </w:r>
+      <w:r>
+        <w:rPr>
+          <w:lang w:val="en-US"/>
+        </w:rPr>
+        <w:t xml:space="preserve">canteen </w:t>
+      </w:r>
+      <w:r>
+        <w:rPr>
+          <w:lang w:val="en-US"/>
+        </w:rPr>
+        <w:t>door at the end of the hallway.</w:t>
+      </w:r>
+      <w:r>
+        <w:rPr>
+          <w:lang w:val="en-US"/>
+        </w:rPr>
+        <w:t xml:space="preserve"> You start hearing someone trying to speak.</w:t>
+      </w:r>
+    </w:p>
+    <w:p>
+      <w:pPr>
+        <w:spacing w:after="0"/>
+        <w:jc w:val="both"/>
+        <w:rPr>
+          <w:lang w:val="en-US"/>
+        </w:rPr>
+      </w:pPr>
+      <w:r>
+        <w:rPr>
+          <w:lang w:val="en-US"/>
+        </w:rPr>
+        <w:t>You enter the kitchen inside the canteen. You hear a jump scare, and you see a paralyzed individual made of wire, crying for help. You try to help him, but he shines and looks like he’s going to explode.</w:t>
+      </w:r>
+    </w:p>
+    <w:p>
+      <w:pPr>
+        <w:spacing w:after="0"/>
+        <w:jc w:val="both"/>
+        <w:rPr>
+          <w:lang w:val="en-US"/>
+        </w:rPr>
+      </w:pPr>
+    </w:p>
+    <w:p>
+      <w:pPr>
+        <w:spacing w:after="0"/>
+        <w:jc w:val="both"/>
+        <w:rPr>
+          <w:b/>
+          <w:lang w:val="en-US"/>
+        </w:rPr>
+      </w:pPr>
+      <w:r>
+        <w:rPr>
+          <w:b/>
+          <w:lang w:val="en-US"/>
+        </w:rPr>
+        <w:t>Level 2</w:t>
+      </w:r>
+      <w:bookmarkStart w:id="0" w:name="_GoBack"/>
+      <w:bookmarkEnd w:id="0"/>
+    </w:p>
+    <w:p>
+      <w:pPr>
+        <w:spacing w:after="0"/>
+        <w:jc w:val="both"/>
+        <w:rPr>
+          <w:lang w:val="en-US"/>
+        </w:rPr>
+      </w:pPr>
+      <w:r>
+        <w:rPr>
+          <w:lang w:val="en-US"/>
+        </w:rPr>
+        <w:t>You appear in y</w:t>
+      </w:r>
+      <w:r>
+        <w:rPr>
+          <w:lang w:val="en-US"/>
+        </w:rPr>
+        <w:t xml:space="preserve">our bedroom. You start trying to remember the dream. You didn´t lie down, it was like daydreaming. </w:t>
+      </w:r>
+    </w:p>
+    <w:p>
+      <w:pPr>
+        <w:spacing w:after="0"/>
+        <w:jc w:val="both"/>
+        <w:rPr>
+          <w:lang w:val="en-US"/>
+        </w:rPr>
+      </w:pPr>
+      <w:r>
+        <w:rPr>
+          <w:lang w:val="en-US"/>
+        </w:rPr>
+        <w:t>You must take your pills and go to bed.</w:t>
       </w:r>
     </w:p>
     <w:sectPr>
@@ -39,7 +268,7 @@
 </file>
 
 <file path=word/styles.xml><?xml version="1.0" encoding="utf-8"?>
-<w:styles xmlns:mc="http://schemas.openxmlformats.org/markup-compatibility/2006" xmlns:r="http://schemas.openxmlformats.org/officeDocument/2006/relationships" xmlns:w="http://schemas.openxmlformats.org/wordprocessingml/2006/main" xmlns:w14="http://schemas.microsoft.com/office/word/2010/wordml" xmlns:w15="http://schemas.microsoft.com/office/word/2012/wordml" xmlns:w16cex="http://schemas.microsoft.com/office/word/2018/wordml/cex" xmlns:w16cid="http://schemas.microsoft.com/office/word/2016/wordml/cid" xmlns:w16="http://schemas.microsoft.com/office/word/2018/wordml" xmlns:w16sdtdh="http://schemas.microsoft.com/office/word/2020/wordml/sdtdatahash" xmlns:w16se="http://schemas.microsoft.com/office/word/2015/wordml/symex" mc:Ignorable="w14 w15 w16se w16cid w16 w16cex w16sdtdh">
+<w:styles xmlns:mc="http://schemas.openxmlformats.org/markup-compatibility/2006" xmlns:r="http://schemas.openxmlformats.org/officeDocument/2006/relationships" xmlns:w="http://schemas.openxmlformats.org/wordprocessingml/2006/main" xmlns:w14="http://schemas.microsoft.com/office/word/2010/wordml" xmlns:w15="http://schemas.microsoft.com/office/word/2012/wordml" mc:Ignorable="w14 w15">
   <w:docDefaults>
     <w:rPrDefault>
       <w:rPr>
@@ -55,7 +284,7 @@
       </w:pPr>
     </w:pPrDefault>
   </w:docDefaults>
-  <w:latentStyles w:defLockedState="0" w:defUIPriority="99" w:defSemiHidden="0" w:defUnhideWhenUsed="0" w:defQFormat="0" w:count="376">
+  <w:latentStyles w:defLockedState="0" w:defUIPriority="99" w:defSemiHidden="0" w:defUnhideWhenUsed="0" w:defQFormat="0" w:count="371">
     <w:lsdException w:name="Normal" w:uiPriority="0" w:qFormat="1"/>
     <w:lsdException w:name="heading 1" w:uiPriority="9" w:qFormat="1"/>
     <w:lsdException w:name="heading 2" w:semiHidden="1" w:uiPriority="9" w:unhideWhenUsed="1" w:qFormat="1"/>
@@ -427,11 +656,6 @@
     <w:lsdException w:name="List Table 5 Dark Accent 6" w:uiPriority="50"/>
     <w:lsdException w:name="List Table 6 Colorful Accent 6" w:uiPriority="51"/>
     <w:lsdException w:name="List Table 7 Colorful Accent 6" w:uiPriority="52"/>
-    <w:lsdException w:name="Mention" w:semiHidden="1" w:unhideWhenUsed="1"/>
-    <w:lsdException w:name="Smart Hyperlink" w:semiHidden="1" w:unhideWhenUsed="1"/>
-    <w:lsdException w:name="Hashtag" w:semiHidden="1" w:unhideWhenUsed="1"/>
-    <w:lsdException w:name="Unresolved Mention" w:semiHidden="1" w:unhideWhenUsed="1"/>
-    <w:lsdException w:name="Smart Link" w:semiHidden="1" w:unhideWhenUsed="1"/>
   </w:latentStyles>
   <w:style w:type="paragraph" w:default="1" w:styleId="Normal">
     <w:name w:val="Normal"/>

</xml_diff>

<commit_message>
Added details to story, and bathroom props
</commit_message>
<xml_diff>
--- a/Assets/Documents/New game story.docx
+++ b/Assets/Documents/New game story.docx
@@ -29,12 +29,14 @@
       </w:pPr>
       <w:r>
         <w:rPr>
+          <w:highlight w:val="green"/>
           <w:lang w:val="en-US"/>
         </w:rPr>
         <w:t>You appear</w:t>
       </w:r>
       <w:r>
         <w:rPr>
+          <w:highlight w:val="green"/>
           <w:lang w:val="en-US"/>
         </w:rPr>
         <w:t xml:space="preserve"> in a strange office. The office is dark, and your flashlight is dead.</w:t>
@@ -50,21 +52,29 @@
       </w:pPr>
       <w:r>
         <w:rPr>
-          <w:lang w:val="en-US"/>
-        </w:rPr>
-        <w:t xml:space="preserve">The door is locked. You search the place, and you find a tiny key beside a plant, and a battery for your flashlight in one of the drawers. The office has a functioning light switch. </w:t>
-      </w:r>
-    </w:p>
-    <w:p>
-      <w:pPr>
-        <w:spacing w:after="0"/>
-        <w:jc w:val="both"/>
-        <w:rPr>
-          <w:lang w:val="en-US"/>
-        </w:rPr>
-      </w:pPr>
-      <w:r>
-        <w:rPr>
+          <w:highlight w:val="green"/>
+          <w:lang w:val="en-US"/>
+        </w:rPr>
+        <w:t>The door is locked. You search the place, and you find a tiny key beside a plant, and a battery for your flashlight in one of the drawers. The office has a functioning light switch.</w:t>
+      </w:r>
+      <w:r>
+        <w:rPr>
+          <w:lang w:val="en-US"/>
+        </w:rPr>
+        <w:t xml:space="preserve"> </w:t>
+      </w:r>
+    </w:p>
+    <w:p>
+      <w:pPr>
+        <w:spacing w:after="0"/>
+        <w:jc w:val="both"/>
+        <w:rPr>
+          <w:lang w:val="en-US"/>
+        </w:rPr>
+      </w:pPr>
+      <w:r>
+        <w:rPr>
+          <w:highlight w:val="green"/>
           <w:lang w:val="en-US"/>
         </w:rPr>
         <w:t>The tiny key opens the third drawer. In there, you find a tagged key. The tag is identical to a tag on the door.</w:t>
@@ -80,54 +90,103 @@
       </w:pPr>
       <w:r>
         <w:rPr>
+          <w:highlight w:val="green"/>
           <w:lang w:val="en-US"/>
         </w:rPr>
         <w:t>You</w:t>
       </w:r>
       <w:r>
         <w:rPr>
-          <w:lang w:val="en-US"/>
-        </w:rPr>
-        <w:t xml:space="preserve"> open the door and go outside. There are long, dark hallways. No lights is functioning. You try the doors, but they are all locked.</w:t>
-      </w:r>
-    </w:p>
-    <w:p>
-      <w:pPr>
-        <w:spacing w:after="0"/>
-        <w:jc w:val="both"/>
-        <w:rPr>
-          <w:lang w:val="en-US"/>
-        </w:rPr>
-      </w:pPr>
-      <w:r>
-        <w:rPr>
-          <w:lang w:val="en-US"/>
-        </w:rPr>
-        <w:t>You advance through the hallway, and one light starts flickering. You find an unlocked door. You enter, and you find what looks like a kindergarten classroom. You find another tagged key.</w:t>
-      </w:r>
-    </w:p>
-    <w:p>
-      <w:pPr>
-        <w:spacing w:after="0"/>
-        <w:jc w:val="both"/>
-        <w:rPr>
-          <w:lang w:val="en-US"/>
-        </w:rPr>
-      </w:pPr>
-      <w:r>
-        <w:rPr>
-          <w:lang w:val="en-US"/>
-        </w:rPr>
-        <w:t xml:space="preserve">You go back with the key, and find a door in front of the first office. It looks like a teachers’ room. </w:t>
-      </w:r>
-      <w:r>
-        <w:rPr>
-          <w:lang w:val="en-US"/>
-        </w:rPr>
-        <w:t xml:space="preserve">There is a journal, narrating some kind of terrifying event in the kitchen. It has a door tag attached to it. </w:t>
-      </w:r>
-      <w:r>
-        <w:rPr>
+          <w:highlight w:val="green"/>
+          <w:lang w:val="en-US"/>
+        </w:rPr>
+        <w:t xml:space="preserve"> open the door and go outside.</w:t>
+      </w:r>
+      <w:r>
+        <w:rPr>
+          <w:lang w:val="en-US"/>
+        </w:rPr>
+        <w:t xml:space="preserve"> </w:t>
+      </w:r>
+      <w:r>
+        <w:rPr>
+          <w:highlight w:val="green"/>
+          <w:lang w:val="en-US"/>
+        </w:rPr>
+        <w:t>There are long, dark hallways. No lights is functioning. You try the doors, but they are all locked.</w:t>
+      </w:r>
+    </w:p>
+    <w:p>
+      <w:pPr>
+        <w:spacing w:after="0"/>
+        <w:jc w:val="both"/>
+        <w:rPr>
+          <w:lang w:val="en-US"/>
+        </w:rPr>
+      </w:pPr>
+      <w:r>
+        <w:rPr>
+          <w:highlight w:val="green"/>
+          <w:lang w:val="en-US"/>
+        </w:rPr>
+        <w:t>You advance through the hallway, and one light starts flickering. You find an unlocked door. You enter,</w:t>
+      </w:r>
+      <w:r>
+        <w:rPr>
+          <w:lang w:val="en-US"/>
+        </w:rPr>
+        <w:t xml:space="preserve"> and you find what looks like a kindergarten classroom. </w:t>
+      </w:r>
+      <w:r>
+        <w:rPr>
+          <w:highlight w:val="green"/>
+          <w:lang w:val="en-US"/>
+        </w:rPr>
+        <w:t>You find another tagged key.</w:t>
+      </w:r>
+    </w:p>
+    <w:p>
+      <w:pPr>
+        <w:spacing w:after="0"/>
+        <w:jc w:val="both"/>
+        <w:rPr>
+          <w:lang w:val="en-US"/>
+        </w:rPr>
+      </w:pPr>
+      <w:r>
+        <w:rPr>
+          <w:highlight w:val="green"/>
+          <w:lang w:val="en-US"/>
+        </w:rPr>
+        <w:t>You go back with the key, and find a door in front of the first office.</w:t>
+      </w:r>
+      <w:r>
+        <w:rPr>
+          <w:lang w:val="en-US"/>
+        </w:rPr>
+        <w:t xml:space="preserve"> It looks like a teachers’ room. </w:t>
+      </w:r>
+      <w:r>
+        <w:rPr>
+          <w:lang w:val="en-US"/>
+        </w:rPr>
+        <w:t xml:space="preserve">There is a journal, narrating some kind of terrifying event in the kitchen. It has a door tag </w:t>
+      </w:r>
+      <w:r>
+        <w:rPr>
+          <w:lang w:val="en-US"/>
+        </w:rPr>
+        <w:t>drawn onto it</w:t>
+      </w:r>
+      <w:r>
+        <w:rPr>
+          <w:lang w:val="en-US"/>
+        </w:rPr>
+        <w:t xml:space="preserve">. </w:t>
+      </w:r>
+      <w:r>
+        <w:rPr>
+          <w:highlight w:val="green"/>
           <w:lang w:val="en-US"/>
         </w:rPr>
         <w:t>You find one more tagged key.</w:t>
@@ -143,15 +202,10 @@
       </w:pPr>
       <w:r>
         <w:rPr>
-          <w:lang w:val="en-US"/>
-        </w:rPr>
-        <w:t xml:space="preserve">When you go back to the hallways, everything is dark again. All lights you turned on, are gone. You find a </w:t>
-      </w:r>
-      <w:r>
-        <w:rPr>
-          <w:lang w:val="en-US"/>
-        </w:rPr>
-        <w:t>matching</w:t>
+          <w:highlight w:val="green"/>
+          <w:lang w:val="en-US"/>
+        </w:rPr>
+        <w:t>When you go back to the hallways, everything is dark again. All lights you turned on, are gone.</w:t>
       </w:r>
       <w:r>
         <w:rPr>
@@ -161,18 +215,33 @@
       </w:r>
       <w:r>
         <w:rPr>
+          <w:highlight w:val="green"/>
+          <w:lang w:val="en-US"/>
+        </w:rPr>
+        <w:t>You find a matching</w:t>
+      </w:r>
+      <w:r>
+        <w:rPr>
+          <w:lang w:val="en-US"/>
+        </w:rPr>
+        <w:t xml:space="preserve"> </w:t>
+      </w:r>
+      <w:r>
+        <w:rPr>
           <w:lang w:val="en-US"/>
         </w:rPr>
         <w:t xml:space="preserve">canteen </w:t>
       </w:r>
       <w:r>
         <w:rPr>
+          <w:highlight w:val="green"/>
           <w:lang w:val="en-US"/>
         </w:rPr>
         <w:t>door at the end of the hallway.</w:t>
       </w:r>
       <w:r>
         <w:rPr>
+          <w:highlight w:val="green"/>
           <w:lang w:val="en-US"/>
         </w:rPr>
         <w:t xml:space="preserve"> You start hearing someone trying to speak.</w:t>
@@ -188,9 +257,23 @@
       </w:pPr>
       <w:r>
         <w:rPr>
-          <w:lang w:val="en-US"/>
-        </w:rPr>
-        <w:t>You enter the kitchen inside the canteen. You hear a jump scare, and you see a paralyzed individual made of wire, crying for help. You try to help him, but he shines and looks like he’s going to explode.</w:t>
+          <w:highlight w:val="green"/>
+          <w:lang w:val="en-US"/>
+        </w:rPr>
+        <w:t>You enter the</w:t>
+      </w:r>
+      <w:r>
+        <w:rPr>
+          <w:lang w:val="en-US"/>
+        </w:rPr>
+        <w:t xml:space="preserve"> kitchen inside the canteen. </w:t>
+      </w:r>
+      <w:r>
+        <w:rPr>
+          <w:highlight w:val="green"/>
+          <w:lang w:val="en-US"/>
+        </w:rPr>
+        <w:t>You hear a jump scare, and you see a paralyzed individual made of wire, crying for help. You try to help him, but he shines and looks like he’s going to explode.</w:t>
       </w:r>
     </w:p>
     <w:p>
@@ -217,6 +300,56 @@
           <w:lang w:val="en-US"/>
         </w:rPr>
         <w:t>Level 2</w:t>
+      </w:r>
+    </w:p>
+    <w:p>
+      <w:pPr>
+        <w:spacing w:after="0"/>
+        <w:jc w:val="both"/>
+        <w:rPr>
+          <w:lang w:val="en-US"/>
+        </w:rPr>
+      </w:pPr>
+      <w:r>
+        <w:rPr>
+          <w:highlight w:val="green"/>
+          <w:lang w:val="en-US"/>
+        </w:rPr>
+        <w:t>You appear in y</w:t>
+      </w:r>
+      <w:r>
+        <w:rPr>
+          <w:highlight w:val="green"/>
+          <w:lang w:val="en-US"/>
+        </w:rPr>
+        <w:t>our bedroom. You start trying to remember the dream. You didn´t lie down, it was like daydreaming.</w:t>
+      </w:r>
+      <w:r>
+        <w:rPr>
+          <w:lang w:val="en-US"/>
+        </w:rPr>
+        <w:t xml:space="preserve"> </w:t>
+      </w:r>
+      <w:r>
+        <w:rPr>
+          <w:lang w:val="en-US"/>
+        </w:rPr>
+        <w:t>(…)</w:t>
+      </w:r>
+    </w:p>
+    <w:p>
+      <w:pPr>
+        <w:spacing w:after="0"/>
+        <w:jc w:val="both"/>
+        <w:rPr>
+          <w:lang w:val="en-US"/>
+        </w:rPr>
+      </w:pPr>
+      <w:r>
+        <w:rPr>
+          <w:lang w:val="en-US"/>
+        </w:rPr>
+        <w:t>You must take your pills and go to bed.</w:t>
       </w:r>
       <w:bookmarkStart w:id="0" w:name="_GoBack"/>
       <w:bookmarkEnd w:id="0"/>
@@ -229,33 +362,154 @@
           <w:lang w:val="en-US"/>
         </w:rPr>
       </w:pPr>
-      <w:r>
-        <w:rPr>
-          <w:lang w:val="en-US"/>
-        </w:rPr>
-        <w:t>You appear in y</w:t>
-      </w:r>
-      <w:r>
-        <w:rPr>
-          <w:lang w:val="en-US"/>
-        </w:rPr>
-        <w:t xml:space="preserve">our bedroom. You start trying to remember the dream. You didn´t lie down, it was like daydreaming. </w:t>
-      </w:r>
-    </w:p>
-    <w:p>
-      <w:pPr>
-        <w:spacing w:after="0"/>
-        <w:jc w:val="both"/>
-        <w:rPr>
-          <w:lang w:val="en-US"/>
-        </w:rPr>
-      </w:pPr>
-      <w:r>
-        <w:rPr>
-          <w:lang w:val="en-US"/>
-        </w:rPr>
-        <w:t>You must take your pills and go to bed.</w:t>
-      </w:r>
+    </w:p>
+    <w:p>
+      <w:pPr>
+        <w:spacing w:after="0"/>
+        <w:jc w:val="both"/>
+        <w:rPr>
+          <w:b/>
+          <w:lang w:val="en-US"/>
+        </w:rPr>
+      </w:pPr>
+      <w:r>
+        <w:rPr>
+          <w:b/>
+          <w:lang w:val="en-US"/>
+        </w:rPr>
+        <w:t>Level 3</w:t>
+      </w:r>
+    </w:p>
+    <w:p>
+      <w:pPr>
+        <w:spacing w:after="0"/>
+        <w:jc w:val="both"/>
+        <w:rPr>
+          <w:lang w:val="en-US"/>
+        </w:rPr>
+      </w:pPr>
+      <w:r>
+        <w:rPr>
+          <w:lang w:val="en-US"/>
+        </w:rPr>
+        <w:t xml:space="preserve">You appear in the dream hallway. </w:t>
+      </w:r>
+      <w:r>
+        <w:rPr>
+          <w:highlight w:val="green"/>
+          <w:lang w:val="en-US"/>
+        </w:rPr>
+        <w:t>It’s completely dark, no light is on.</w:t>
+      </w:r>
+      <w:r>
+        <w:rPr>
+          <w:lang w:val="en-US"/>
+        </w:rPr>
+        <w:t xml:space="preserve"> </w:t>
+      </w:r>
+      <w:r>
+        <w:rPr>
+          <w:highlight w:val="green"/>
+          <w:lang w:val="en-US"/>
+        </w:rPr>
+        <w:t>You have your flashlight, but all doors are locked.</w:t>
+      </w:r>
+      <w:r>
+        <w:rPr>
+          <w:lang w:val="en-US"/>
+        </w:rPr>
+        <w:t xml:space="preserve"> You hear banging on one of the </w:t>
+      </w:r>
+      <w:r>
+        <w:rPr>
+          <w:lang w:val="en-US"/>
+        </w:rPr>
+        <w:t xml:space="preserve">bathroom </w:t>
+      </w:r>
+      <w:r>
+        <w:rPr>
+          <w:lang w:val="en-US"/>
+        </w:rPr>
+        <w:t>doors. There is a little pot in the hallway, with a key on it. You open the door, and there’s absolutely nothing.</w:t>
+      </w:r>
+      <w:r>
+        <w:rPr>
+          <w:lang w:val="en-US"/>
+        </w:rPr>
+        <w:t xml:space="preserve"> (…)</w:t>
+      </w:r>
+    </w:p>
+    <w:p>
+      <w:pPr>
+        <w:spacing w:after="0"/>
+        <w:jc w:val="both"/>
+        <w:rPr>
+          <w:lang w:val="en-US"/>
+        </w:rPr>
+      </w:pPr>
+      <w:r>
+        <w:rPr>
+          <w:lang w:val="en-US"/>
+        </w:rPr>
+        <w:t xml:space="preserve">You go back to the hallway. </w:t>
+      </w:r>
+      <w:r>
+        <w:rPr>
+          <w:highlight w:val="green"/>
+          <w:lang w:val="en-US"/>
+        </w:rPr>
+        <w:t>All lights are on this time.</w:t>
+      </w:r>
+      <w:r>
+        <w:rPr>
+          <w:lang w:val="en-US"/>
+        </w:rPr>
+        <w:t xml:space="preserve"> (…)</w:t>
+      </w:r>
+    </w:p>
+    <w:p>
+      <w:pPr>
+        <w:spacing w:after="0"/>
+        <w:jc w:val="both"/>
+        <w:rPr>
+          <w:lang w:val="en-US"/>
+        </w:rPr>
+      </w:pPr>
+    </w:p>
+    <w:p>
+      <w:pPr>
+        <w:spacing w:after="0"/>
+        <w:jc w:val="both"/>
+        <w:rPr>
+          <w:b/>
+          <w:lang w:val="en-US"/>
+        </w:rPr>
+      </w:pPr>
+      <w:r>
+        <w:rPr>
+          <w:b/>
+          <w:lang w:val="en-US"/>
+        </w:rPr>
+        <w:t>Level 4</w:t>
+      </w:r>
+    </w:p>
+    <w:p>
+      <w:pPr>
+        <w:spacing w:after="0"/>
+        <w:jc w:val="both"/>
+        <w:rPr>
+          <w:lang w:val="en-US"/>
+        </w:rPr>
+      </w:pPr>
+    </w:p>
+    <w:p>
+      <w:pPr>
+        <w:spacing w:after="0"/>
+        <w:jc w:val="both"/>
+        <w:rPr>
+          <w:lang w:val="en-US"/>
+        </w:rPr>
+      </w:pPr>
     </w:p>
     <w:sectPr>
       <w:pgSz w:w="11906" w:h="16838"/>

</xml_diff>

<commit_message>
Made level manager base
</commit_message>
<xml_diff>
--- a/Assets/Documents/New game story.docx
+++ b/Assets/Documents/New game story.docx
@@ -322,37 +322,44 @@
           <w:highlight w:val="green"/>
           <w:lang w:val="en-US"/>
         </w:rPr>
-        <w:t>our bedroom. You start trying to remember the dream. You didn´t lie down, it was like daydreaming.</w:t>
-      </w:r>
-      <w:r>
-        <w:rPr>
-          <w:lang w:val="en-US"/>
-        </w:rPr>
-        <w:t xml:space="preserve"> </w:t>
-      </w:r>
-      <w:r>
-        <w:rPr>
-          <w:lang w:val="en-US"/>
-        </w:rPr>
-        <w:t>(…)</w:t>
-      </w:r>
-    </w:p>
-    <w:p>
-      <w:pPr>
-        <w:spacing w:after="0"/>
-        <w:jc w:val="both"/>
-        <w:rPr>
-          <w:lang w:val="en-US"/>
-        </w:rPr>
-      </w:pPr>
-      <w:r>
-        <w:rPr>
-          <w:lang w:val="en-US"/>
-        </w:rPr>
-        <w:t>You must take your pills and go to bed.</w:t>
+        <w:t>our bedroom. You start trying to re</w:t>
       </w:r>
       <w:bookmarkStart w:id="0" w:name="_GoBack"/>
       <w:bookmarkEnd w:id="0"/>
+      <w:r>
+        <w:rPr>
+          <w:highlight w:val="green"/>
+          <w:lang w:val="en-US"/>
+        </w:rPr>
+        <w:t>member the dream. You didn´t lie down, it was like daydreaming.</w:t>
+      </w:r>
+      <w:r>
+        <w:rPr>
+          <w:lang w:val="en-US"/>
+        </w:rPr>
+        <w:t xml:space="preserve"> </w:t>
+      </w:r>
+      <w:r>
+        <w:rPr>
+          <w:lang w:val="en-US"/>
+        </w:rPr>
+        <w:t>(…)</w:t>
+      </w:r>
+    </w:p>
+    <w:p>
+      <w:pPr>
+        <w:spacing w:after="0"/>
+        <w:jc w:val="both"/>
+        <w:rPr>
+          <w:lang w:val="en-US"/>
+        </w:rPr>
+      </w:pPr>
+      <w:r>
+        <w:rPr>
+          <w:lang w:val="en-US"/>
+        </w:rPr>
+        <w:t>You must take your pills and go to bed.</w:t>
+      </w:r>
     </w:p>
     <w:p>
       <w:pPr>
@@ -449,16 +456,17 @@
       </w:pPr>
       <w:r>
         <w:rPr>
-          <w:lang w:val="en-US"/>
-        </w:rPr>
-        <w:t xml:space="preserve">You go back to the hallway. </w:t>
-      </w:r>
-      <w:r>
-        <w:rPr>
-          <w:highlight w:val="green"/>
-          <w:lang w:val="en-US"/>
-        </w:rPr>
-        <w:t>All lights are on this time.</w:t>
+          <w:highlight w:val="green"/>
+          <w:lang w:val="en-US"/>
+        </w:rPr>
+        <w:t xml:space="preserve">You go back to the hallway. All </w:t>
+      </w:r>
+      <w:r>
+        <w:rPr>
+          <w:highlight w:val="green"/>
+          <w:lang w:val="en-US"/>
+        </w:rPr>
+        <w:t>lights are on this time.</w:t>
       </w:r>
       <w:r>
         <w:rPr>

</xml_diff>

<commit_message>
Started dialogue for photo
</commit_message>
<xml_diff>
--- a/Assets/Documents/New game story.docx
+++ b/Assets/Documents/New game story.docx
@@ -189,140 +189,7 @@
           <w:highlight w:val="green"/>
           <w:lang w:val="en-US"/>
         </w:rPr>
-        <w:t>You find one more tagged key.</w:t>
-      </w:r>
-    </w:p>
-    <w:p>
-      <w:pPr>
-        <w:spacing w:after="0"/>
-        <w:jc w:val="both"/>
-        <w:rPr>
-          <w:lang w:val="en-US"/>
-        </w:rPr>
-      </w:pPr>
-      <w:r>
-        <w:rPr>
-          <w:highlight w:val="green"/>
-          <w:lang w:val="en-US"/>
-        </w:rPr>
-        <w:t>When you go back to the hallways, everything is dark again. All lights you turned on, are gone.</w:t>
-      </w:r>
-      <w:r>
-        <w:rPr>
-          <w:lang w:val="en-US"/>
-        </w:rPr>
-        <w:t xml:space="preserve"> </w:t>
-      </w:r>
-      <w:r>
-        <w:rPr>
-          <w:highlight w:val="green"/>
-          <w:lang w:val="en-US"/>
-        </w:rPr>
-        <w:t>You find a matching</w:t>
-      </w:r>
-      <w:r>
-        <w:rPr>
-          <w:lang w:val="en-US"/>
-        </w:rPr>
-        <w:t xml:space="preserve"> </w:t>
-      </w:r>
-      <w:r>
-        <w:rPr>
-          <w:lang w:val="en-US"/>
-        </w:rPr>
-        <w:t xml:space="preserve">canteen </w:t>
-      </w:r>
-      <w:r>
-        <w:rPr>
-          <w:highlight w:val="green"/>
-          <w:lang w:val="en-US"/>
-        </w:rPr>
-        <w:t>door at the end of the hallway.</w:t>
-      </w:r>
-      <w:r>
-        <w:rPr>
-          <w:highlight w:val="green"/>
-          <w:lang w:val="en-US"/>
-        </w:rPr>
-        <w:t xml:space="preserve"> You start hearing someone trying to speak.</w:t>
-      </w:r>
-    </w:p>
-    <w:p>
-      <w:pPr>
-        <w:spacing w:after="0"/>
-        <w:jc w:val="both"/>
-        <w:rPr>
-          <w:lang w:val="en-US"/>
-        </w:rPr>
-      </w:pPr>
-      <w:r>
-        <w:rPr>
-          <w:highlight w:val="green"/>
-          <w:lang w:val="en-US"/>
-        </w:rPr>
-        <w:t>You enter the</w:t>
-      </w:r>
-      <w:r>
-        <w:rPr>
-          <w:lang w:val="en-US"/>
-        </w:rPr>
-        <w:t xml:space="preserve"> kitchen inside the canteen. </w:t>
-      </w:r>
-      <w:r>
-        <w:rPr>
-          <w:highlight w:val="green"/>
-          <w:lang w:val="en-US"/>
-        </w:rPr>
-        <w:t>You hear a jump scare, and you see a paralyzed individual made of wire, crying for help. You try to help him, but he shines and looks like he’s going to explode.</w:t>
-      </w:r>
-    </w:p>
-    <w:p>
-      <w:pPr>
-        <w:spacing w:after="0"/>
-        <w:jc w:val="both"/>
-        <w:rPr>
-          <w:lang w:val="en-US"/>
-        </w:rPr>
-      </w:pPr>
-    </w:p>
-    <w:p>
-      <w:pPr>
-        <w:spacing w:after="0"/>
-        <w:jc w:val="both"/>
-        <w:rPr>
-          <w:b/>
-          <w:lang w:val="en-US"/>
-        </w:rPr>
-      </w:pPr>
-      <w:r>
-        <w:rPr>
-          <w:b/>
-          <w:lang w:val="en-US"/>
-        </w:rPr>
-        <w:t>Level 2</w:t>
-      </w:r>
-    </w:p>
-    <w:p>
-      <w:pPr>
-        <w:spacing w:after="0"/>
-        <w:jc w:val="both"/>
-        <w:rPr>
-          <w:lang w:val="en-US"/>
-        </w:rPr>
-      </w:pPr>
-      <w:r>
-        <w:rPr>
-          <w:highlight w:val="green"/>
-          <w:lang w:val="en-US"/>
-        </w:rPr>
-        <w:t>You appear in y</w:t>
-      </w:r>
-      <w:r>
-        <w:rPr>
-          <w:highlight w:val="green"/>
-          <w:lang w:val="en-US"/>
-        </w:rPr>
-        <w:t>our bedroom. You start trying to re</w:t>
+        <w:t>You find one more tag</w:t>
       </w:r>
       <w:bookmarkStart w:id="0" w:name="_GoBack"/>
       <w:bookmarkEnd w:id="0"/>
@@ -331,7 +198,23 @@
           <w:highlight w:val="green"/>
           <w:lang w:val="en-US"/>
         </w:rPr>
-        <w:t>member the dream. You didn´t lie down, it was like daydreaming.</w:t>
+        <w:t>ged key.</w:t>
+      </w:r>
+    </w:p>
+    <w:p>
+      <w:pPr>
+        <w:spacing w:after="0"/>
+        <w:jc w:val="both"/>
+        <w:rPr>
+          <w:lang w:val="en-US"/>
+        </w:rPr>
+      </w:pPr>
+      <w:r>
+        <w:rPr>
+          <w:highlight w:val="green"/>
+          <w:lang w:val="en-US"/>
+        </w:rPr>
+        <w:t>When you go back to the hallways, everything is dark again. All lights you turned on, are gone.</w:t>
       </w:r>
       <w:r>
         <w:rPr>
@@ -341,6 +224,123 @@
       </w:r>
       <w:r>
         <w:rPr>
+          <w:highlight w:val="green"/>
+          <w:lang w:val="en-US"/>
+        </w:rPr>
+        <w:t>You find a matching</w:t>
+      </w:r>
+      <w:r>
+        <w:rPr>
+          <w:lang w:val="en-US"/>
+        </w:rPr>
+        <w:t xml:space="preserve"> </w:t>
+      </w:r>
+      <w:r>
+        <w:rPr>
+          <w:lang w:val="en-US"/>
+        </w:rPr>
+        <w:t xml:space="preserve">canteen </w:t>
+      </w:r>
+      <w:r>
+        <w:rPr>
+          <w:highlight w:val="green"/>
+          <w:lang w:val="en-US"/>
+        </w:rPr>
+        <w:t>door at the end of the hallway.</w:t>
+      </w:r>
+      <w:r>
+        <w:rPr>
+          <w:highlight w:val="green"/>
+          <w:lang w:val="en-US"/>
+        </w:rPr>
+        <w:t xml:space="preserve"> You start hearing someone trying to speak.</w:t>
+      </w:r>
+    </w:p>
+    <w:p>
+      <w:pPr>
+        <w:spacing w:after="0"/>
+        <w:jc w:val="both"/>
+        <w:rPr>
+          <w:lang w:val="en-US"/>
+        </w:rPr>
+      </w:pPr>
+      <w:r>
+        <w:rPr>
+          <w:highlight w:val="green"/>
+          <w:lang w:val="en-US"/>
+        </w:rPr>
+        <w:t>You enter the</w:t>
+      </w:r>
+      <w:r>
+        <w:rPr>
+          <w:lang w:val="en-US"/>
+        </w:rPr>
+        <w:t xml:space="preserve"> kitchen inside the canteen. </w:t>
+      </w:r>
+      <w:r>
+        <w:rPr>
+          <w:highlight w:val="green"/>
+          <w:lang w:val="en-US"/>
+        </w:rPr>
+        <w:t>You hear a jump scare, and you see a paralyzed individual made of wire, crying for help. You try to help him, but he shines and looks like he’s going to explode.</w:t>
+      </w:r>
+    </w:p>
+    <w:p>
+      <w:pPr>
+        <w:spacing w:after="0"/>
+        <w:jc w:val="both"/>
+        <w:rPr>
+          <w:lang w:val="en-US"/>
+        </w:rPr>
+      </w:pPr>
+    </w:p>
+    <w:p>
+      <w:pPr>
+        <w:spacing w:after="0"/>
+        <w:jc w:val="both"/>
+        <w:rPr>
+          <w:b/>
+          <w:lang w:val="en-US"/>
+        </w:rPr>
+      </w:pPr>
+      <w:r>
+        <w:rPr>
+          <w:b/>
+          <w:lang w:val="en-US"/>
+        </w:rPr>
+        <w:t>Level 2</w:t>
+      </w:r>
+    </w:p>
+    <w:p>
+      <w:pPr>
+        <w:spacing w:after="0"/>
+        <w:jc w:val="both"/>
+        <w:rPr>
+          <w:lang w:val="en-US"/>
+        </w:rPr>
+      </w:pPr>
+      <w:r>
+        <w:rPr>
+          <w:highlight w:val="green"/>
+          <w:lang w:val="en-US"/>
+        </w:rPr>
+        <w:t>You appear in y</w:t>
+      </w:r>
+      <w:r>
+        <w:rPr>
+          <w:highlight w:val="green"/>
+          <w:lang w:val="en-US"/>
+        </w:rPr>
+        <w:t>our bedroom. You start trying to remember the dream. You didn´t lie down, it was like daydreaming.</w:t>
+      </w:r>
+      <w:r>
+        <w:rPr>
+          <w:lang w:val="en-US"/>
+        </w:rPr>
+        <w:t xml:space="preserve"> </w:t>
+      </w:r>
+      <w:r>
+        <w:rPr>
           <w:lang w:val="en-US"/>
         </w:rPr>
         <w:t>(…)</w:t>
@@ -356,6 +356,7 @@
       </w:pPr>
       <w:r>
         <w:rPr>
+          <w:highlight w:val="green"/>
           <w:lang w:val="en-US"/>
         </w:rPr>
         <w:t>You must take your pills and go to bed.</w:t>
@@ -397,16 +398,17 @@
       </w:pPr>
       <w:r>
         <w:rPr>
-          <w:lang w:val="en-US"/>
-        </w:rPr>
-        <w:t xml:space="preserve">You appear in the dream hallway. </w:t>
-      </w:r>
-      <w:r>
-        <w:rPr>
-          <w:highlight w:val="green"/>
-          <w:lang w:val="en-US"/>
-        </w:rPr>
-        <w:t>It’s completely dark, no light is on.</w:t>
+          <w:highlight w:val="green"/>
+          <w:lang w:val="en-US"/>
+        </w:rPr>
+        <w:t xml:space="preserve">You appear in the dream hallway. It’s </w:t>
+      </w:r>
+      <w:r>
+        <w:rPr>
+          <w:highlight w:val="green"/>
+          <w:lang w:val="en-US"/>
+        </w:rPr>
+        <w:t>completely dark, no light is on.</w:t>
       </w:r>
       <w:r>
         <w:rPr>

</xml_diff>